<commit_message>
Using common lua filters for Quarto.
</commit_message>
<xml_diff>
--- a/output/paper/tables.docx
+++ b/output/paper/tables.docx
@@ -38,7 +38,7 @@
       </w:r>
     </w:p>
     <w:bookmarkEnd w:id="20"/>
-    <w:bookmarkStart w:id="21" w:name="exposures"/>
+    <w:bookmarkStart w:id="22" w:name="exposures"/>
     <w:p>
       <w:pPr>
         <w:pStyle w:val="Heading1"/>
@@ -47,6 +47,7 @@
         <w:t xml:space="preserve">Exposures</w:t>
       </w:r>
     </w:p>
+    <w:bookmarkStart w:id="21" w:name="tbl-chem-info"/>
     <w:tbl xmlns:w="http://schemas.openxmlformats.org/wordprocessingml/2006/main" xmlns:wp="http://schemas.openxmlformats.org/drawingml/2006/wordprocessingDrawing" xmlns:r="http://schemas.openxmlformats.org/officeDocument/2006/relationships" xmlns:w14="http://schemas.microsoft.com/office/word/2010/wordml">
       <w:tblPr>
         <w:tblCellMar>
@@ -76,6 +77,7 @@
             <w:pPr>
               <w:spacing w:before="0" w:after="60"/>
               <w:keepNext/>
+              <w:jc w:val="start"/>
             </w:pPr>
             <w:r>
               <w:rPr>
@@ -97,6 +99,7 @@
             <w:pPr>
               <w:spacing w:before="0" w:after="60"/>
               <w:keepNext/>
+              <w:jc w:val="start"/>
             </w:pPr>
             <w:r>
               <w:rPr>
@@ -118,6 +121,7 @@
             <w:pPr>
               <w:spacing w:before="0" w:after="60"/>
               <w:keepNext/>
+              <w:jc w:val="start"/>
             </w:pPr>
             <w:r>
               <w:rPr>
@@ -139,6 +143,7 @@
             <w:pPr>
               <w:spacing w:before="0" w:after="60"/>
               <w:keepNext/>
+              <w:jc w:val="start"/>
             </w:pPr>
             <w:r>
               <w:rPr>
@@ -160,6 +165,7 @@
             <w:pPr>
               <w:spacing w:before="0" w:after="60"/>
               <w:keepNext/>
+              <w:jc w:val="start"/>
             </w:pPr>
             <w:r>
               <w:rPr>
@@ -182,6 +188,7 @@
             <w:pPr>
               <w:spacing w:before="0" w:after="60"/>
               <w:keepNext/>
+              <w:jc w:val="start"/>
             </w:pPr>
             <w:r>
               <w:rPr>
@@ -208,11 +215,11 @@
             <w:tcMar>
               <w:top w:w="25" w:type="dxa"/>
             </w:tcMar>
-          </w:tcPr>
-          <w:p>
-            <w:pPr>
-              <w:spacing w:before="0" w:after="60"/>
-              <w:gridSpan w:val="6"/>
+            <w:gridSpan w:val="6"/>
+          </w:tcPr>
+          <w:p>
+            <w:pPr>
+              <w:spacing w:before="0" w:after="60"/>
               <w:keepNext/>
             </w:pPr>
             <w:r>
@@ -291,7 +298,7 @@
             <w:pPr>
               <w:spacing w:before="0" w:after="60"/>
               <w:keepNext/>
-              <w:jc w:val="end"/>
+              <w:jc w:val="start"/>
             </w:pPr>
             <w:r>
               <w:rPr>
@@ -440,7 +447,7 @@
             <w:pPr>
               <w:spacing w:before="0" w:after="60"/>
               <w:keepNext/>
-              <w:jc w:val="end"/>
+              <w:jc w:val="start"/>
             </w:pPr>
             <w:r>
               <w:rPr>
@@ -589,7 +596,7 @@
             <w:pPr>
               <w:spacing w:before="0" w:after="60"/>
               <w:keepNext/>
-              <w:jc w:val="end"/>
+              <w:jc w:val="start"/>
             </w:pPr>
             <w:r>
               <w:rPr>
@@ -738,14 +745,14 @@
             <w:pPr>
               <w:spacing w:before="0" w:after="60"/>
               <w:keepNext/>
-              <w:jc w:val="end"/>
-            </w:pPr>
-            <w:r>
-              <w:rPr>
-                <w:rFonts w:ascii="Calibri" w:hAnsi="Calibri"/>
-                <w:sz w:val="20"/>
-              </w:rPr>
-              <w:t xml:space="default">36158</w:t>
+              <w:jc w:val="start"/>
+            </w:pPr>
+            <w:r>
+              <w:rPr>
+                <w:rFonts w:ascii="Calibri" w:hAnsi="Calibri"/>
+                <w:sz w:val="20"/>
+              </w:rPr>
+              <w:t xml:space="default">NA</w:t>
             </w:r>
           </w:p>
         </w:tc>
@@ -887,7 +894,7 @@
             <w:pPr>
               <w:spacing w:before="0" w:after="60"/>
               <w:keepNext/>
-              <w:jc w:val="end"/>
+              <w:jc w:val="start"/>
             </w:pPr>
             <w:r>
               <w:rPr>
@@ -1036,7 +1043,7 @@
             <w:pPr>
               <w:spacing w:before="0" w:after="60"/>
               <w:keepNext/>
-              <w:jc w:val="end"/>
+              <w:jc w:val="start"/>
             </w:pPr>
             <w:r>
               <w:rPr>
@@ -1135,11 +1142,11 @@
             <w:tcMar>
               <w:top w:w="25" w:type="dxa"/>
             </w:tcMar>
-          </w:tcPr>
-          <w:p>
-            <w:pPr>
-              <w:spacing w:before="0" w:after="60"/>
-              <w:gridSpan w:val="6"/>
+            <w:gridSpan w:val="6"/>
+          </w:tcPr>
+          <w:p>
+            <w:pPr>
+              <w:spacing w:before="0" w:after="60"/>
               <w:keepNext/>
             </w:pPr>
             <w:r>
@@ -1218,7 +1225,7 @@
             <w:pPr>
               <w:spacing w:before="0" w:after="60"/>
               <w:keepNext/>
-              <w:jc w:val="end"/>
+              <w:jc w:val="start"/>
             </w:pPr>
             <w:r>
               <w:rPr>
@@ -1367,7 +1374,7 @@
             <w:pPr>
               <w:spacing w:before="0" w:after="60"/>
               <w:keepNext/>
-              <w:jc w:val="end"/>
+              <w:jc w:val="start"/>
             </w:pPr>
             <w:r>
               <w:rPr>
@@ -1516,7 +1523,7 @@
             <w:pPr>
               <w:spacing w:before="0" w:after="60"/>
               <w:keepNext/>
-              <w:jc w:val="end"/>
+              <w:jc w:val="start"/>
             </w:pPr>
             <w:r>
               <w:rPr>
@@ -1665,7 +1672,7 @@
             <w:pPr>
               <w:spacing w:before="0" w:after="60"/>
               <w:keepNext/>
-              <w:jc w:val="end"/>
+              <w:jc w:val="start"/>
             </w:pPr>
             <w:r>
               <w:rPr>
@@ -1814,7 +1821,7 @@
             <w:pPr>
               <w:spacing w:before="0" w:after="60"/>
               <w:keepNext/>
-              <w:jc w:val="end"/>
+              <w:jc w:val="start"/>
             </w:pPr>
             <w:r>
               <w:rPr>
@@ -1963,7 +1970,7 @@
             <w:pPr>
               <w:spacing w:before="0" w:after="60"/>
               <w:keepNext/>
-              <w:jc w:val="end"/>
+              <w:jc w:val="start"/>
             </w:pPr>
             <w:r>
               <w:rPr>
@@ -2112,7 +2119,7 @@
             <w:pPr>
               <w:spacing w:before="0" w:after="60"/>
               <w:keepNext/>
-              <w:jc w:val="end"/>
+              <w:jc w:val="start"/>
             </w:pPr>
             <w:r>
               <w:rPr>
@@ -2211,11 +2218,11 @@
             <w:tcMar>
               <w:top w:w="25" w:type="dxa"/>
             </w:tcMar>
-          </w:tcPr>
-          <w:p>
-            <w:pPr>
-              <w:spacing w:before="0" w:after="60"/>
-              <w:gridSpan w:val="6"/>
+            <w:gridSpan w:val="6"/>
+          </w:tcPr>
+          <w:p>
+            <w:pPr>
+              <w:spacing w:before="0" w:after="60"/>
               <w:keepNext/>
             </w:pPr>
             <w:r>
@@ -2294,7 +2301,7 @@
             <w:pPr>
               <w:spacing w:before="0" w:after="60"/>
               <w:keepNext/>
-              <w:jc w:val="end"/>
+              <w:jc w:val="start"/>
             </w:pPr>
             <w:r>
               <w:rPr>
@@ -2443,7 +2450,7 @@
             <w:pPr>
               <w:spacing w:before="0" w:after="60"/>
               <w:keepNext/>
-              <w:jc w:val="end"/>
+              <w:jc w:val="start"/>
             </w:pPr>
             <w:r>
               <w:rPr>
@@ -2592,7 +2599,7 @@
             <w:pPr>
               <w:spacing w:before="0" w:after="60"/>
               <w:keepNext/>
-              <w:jc w:val="end"/>
+              <w:jc w:val="start"/>
             </w:pPr>
             <w:r>
               <w:rPr>
@@ -2741,7 +2748,7 @@
             <w:pPr>
               <w:spacing w:before="0" w:after="60"/>
               <w:keepNext/>
-              <w:jc w:val="end"/>
+              <w:jc w:val="start"/>
             </w:pPr>
             <w:r>
               <w:rPr>
@@ -2890,7 +2897,7 @@
             <w:pPr>
               <w:spacing w:before="0" w:after="60"/>
               <w:keepNext/>
-              <w:jc w:val="end"/>
+              <w:jc w:val="start"/>
             </w:pPr>
             <w:r>
               <w:rPr>
@@ -3039,7 +3046,7 @@
             <w:pPr>
               <w:spacing w:before="0" w:after="60"/>
               <w:keepNext/>
-              <w:jc w:val="end"/>
+              <w:jc w:val="start"/>
             </w:pPr>
             <w:r>
               <w:rPr>
@@ -3188,7 +3195,7 @@
             <w:pPr>
               <w:spacing w:before="0" w:after="60"/>
               <w:keepNext/>
-              <w:jc w:val="end"/>
+              <w:jc w:val="start"/>
             </w:pPr>
             <w:r>
               <w:rPr>
@@ -3337,7 +3344,7 @@
             <w:pPr>
               <w:spacing w:before="0" w:after="60"/>
               <w:keepNext/>
-              <w:jc w:val="end"/>
+              <w:jc w:val="start"/>
             </w:pPr>
             <w:r>
               <w:rPr>
@@ -3486,7 +3493,7 @@
             <w:pPr>
               <w:spacing w:before="0" w:after="60"/>
               <w:keepNext/>
-              <w:jc w:val="end"/>
+              <w:jc w:val="start"/>
             </w:pPr>
             <w:r>
               <w:rPr>
@@ -3635,7 +3642,7 @@
             <w:pPr>
               <w:spacing w:before="0" w:after="60"/>
               <w:keepNext/>
-              <w:jc w:val="end"/>
+              <w:jc w:val="start"/>
             </w:pPr>
             <w:r>
               <w:rPr>
@@ -3720,7 +3727,20 @@
         </w:tc>
       </w:tr>
     </w:tbl>
+    <w:p>
+      <w:pPr>
+        <w:pStyle w:val="FirstParagraph"/>
+      </w:pPr>
+      <w:r>
+        <w:rPr>
+          <w:bCs/>
+          <w:b/>
+        </w:rPr>
+        <w:t xml:space="preserve">?(caption)</w:t>
+      </w:r>
+    </w:p>
     <w:bookmarkEnd w:id="21"/>
+    <w:bookmarkEnd w:id="22"/>
     <w:sectPr>
       <w:pgSz w:h="15840" w:w="12240"/>
       <w:pgMar w:bottom="1440" w:footer="720" w:gutter="0" w:header="720" w:left="1440" w:right="1440" w:top="1440"/>

</xml_diff>

<commit_message>
Trying to use targets to compile documents for paper.
</commit_message>
<xml_diff>
--- a/output/paper/tables.docx
+++ b/output/paper/tables.docx
@@ -38,7 +38,7 @@
       </w:r>
     </w:p>
     <w:bookmarkEnd w:id="20"/>
-    <w:bookmarkStart w:id="22" w:name="exposures"/>
+    <w:bookmarkStart w:id="21" w:name="exposures"/>
     <w:p>
       <w:pPr>
         <w:pStyle w:val="Heading1"/>
@@ -47,7 +47,6 @@
         <w:t xml:space="preserve">Exposures</w:t>
       </w:r>
     </w:p>
-    <w:bookmarkStart w:id="21" w:name="tbl-chem-info"/>
     <w:tbl xmlns:w="http://schemas.openxmlformats.org/wordprocessingml/2006/main" xmlns:wp="http://schemas.openxmlformats.org/drawingml/2006/wordprocessingDrawing" xmlns:r="http://schemas.openxmlformats.org/officeDocument/2006/relationships" xmlns:w14="http://schemas.microsoft.com/office/word/2010/wordml">
       <w:tblPr>
         <w:tblCellMar>
@@ -3727,20 +3726,7 @@
         </w:tc>
       </w:tr>
     </w:tbl>
-    <w:p>
-      <w:pPr>
-        <w:pStyle w:val="FirstParagraph"/>
-      </w:pPr>
-      <w:r>
-        <w:rPr>
-          <w:bCs/>
-          <w:b/>
-        </w:rPr>
-        <w:t xml:space="preserve">?(caption)</w:t>
-      </w:r>
-    </w:p>
     <w:bookmarkEnd w:id="21"/>
-    <w:bookmarkEnd w:id="22"/>
     <w:sectPr>
       <w:pgSz w:h="15840" w:w="12240"/>
       <w:pgMar w:bottom="1440" w:footer="720" w:gutter="0" w:header="720" w:left="1440" w:right="1440" w:top="1440"/>

</xml_diff>

<commit_message>
Trying to solve cross ref with gt and docx.
</commit_message>
<xml_diff>
--- a/output/paper/tables.docx
+++ b/output/paper/tables.docx
@@ -159,6 +159,938 @@
       </w:r>
     </w:p>
     <w:bookmarkStart w:id="21" w:name="tbl-chem-info"/>
+    <w:p>
+      <w:pPr>
+        <w:pStyle w:val="SourceCode"/>
+      </w:pPr>
+      <w:r>
+        <w:rPr>
+          <w:rStyle w:val="NormalTok"/>
+        </w:rPr>
+        <w:t xml:space="preserve">edcs_info </w:t>
+      </w:r>
+      <w:r>
+        <w:rPr>
+          <w:rStyle w:val="OtherTok"/>
+        </w:rPr>
+        <w:t xml:space="preserve">&lt;-</w:t>
+      </w:r>
+      <w:r>
+        <w:rPr>
+          <w:rStyle w:val="NormalTok"/>
+        </w:rPr>
+        <w:t xml:space="preserve"> myphd</w:t>
+      </w:r>
+      <w:r>
+        <w:rPr>
+          <w:rStyle w:val="SpecialCharTok"/>
+        </w:rPr>
+        <w:t xml:space="preserve">::</w:t>
+      </w:r>
+      <w:r>
+        <w:rPr>
+          <w:rStyle w:val="FunctionTok"/>
+        </w:rPr>
+        <w:t xml:space="preserve">edcs_information</w:t>
+      </w:r>
+      <w:r>
+        <w:rPr>
+          <w:rStyle w:val="NormalTok"/>
+        </w:rPr>
+        <w:t xml:space="preserve">() </w:t>
+      </w:r>
+      <w:r>
+        <w:rPr>
+          <w:rStyle w:val="SpecialCharTok"/>
+        </w:rPr>
+        <w:t xml:space="preserve">|&gt;</w:t>
+      </w:r>
+      <w:r>
+        <w:br/>
+      </w:r>
+      <w:r>
+        <w:rPr>
+          <w:rStyle w:val="NormalTok"/>
+        </w:rPr>
+        <w:t xml:space="preserve">  tidylog</w:t>
+      </w:r>
+      <w:r>
+        <w:rPr>
+          <w:rStyle w:val="SpecialCharTok"/>
+        </w:rPr>
+        <w:t xml:space="preserve">::</w:t>
+      </w:r>
+      <w:r>
+        <w:rPr>
+          <w:rStyle w:val="FunctionTok"/>
+        </w:rPr>
+        <w:t xml:space="preserve">select</w:t>
+      </w:r>
+      <w:r>
+        <w:rPr>
+          <w:rStyle w:val="NormalTok"/>
+        </w:rPr>
+        <w:t xml:space="preserve">(</w:t>
+      </w:r>
+      <w:r>
+        <w:rPr>
+          <w:rStyle w:val="SpecialCharTok"/>
+        </w:rPr>
+        <w:t xml:space="preserve">-</w:t>
+      </w:r>
+      <w:r>
+        <w:rPr>
+          <w:rStyle w:val="FunctionTok"/>
+        </w:rPr>
+        <w:t xml:space="preserve">c</w:t>
+      </w:r>
+      <w:r>
+        <w:rPr>
+          <w:rStyle w:val="NormalTok"/>
+        </w:rPr>
+        <w:t xml:space="preserve">(chem_id, smiles))</w:t>
+      </w:r>
+      <w:r>
+        <w:br/>
+      </w:r>
+      <w:r>
+        <w:rPr>
+          <w:rStyle w:val="NormalTok"/>
+        </w:rPr>
+        <w:t xml:space="preserve">gt</w:t>
+      </w:r>
+      <w:r>
+        <w:rPr>
+          <w:rStyle w:val="SpecialCharTok"/>
+        </w:rPr>
+        <w:t xml:space="preserve">::</w:t>
+      </w:r>
+      <w:r>
+        <w:rPr>
+          <w:rStyle w:val="FunctionTok"/>
+        </w:rPr>
+        <w:t xml:space="preserve">gt</w:t>
+      </w:r>
+      <w:r>
+        <w:rPr>
+          <w:rStyle w:val="NormalTok"/>
+        </w:rPr>
+        <w:t xml:space="preserve">(edcs_info,</w:t>
+      </w:r>
+      <w:r>
+        <w:br/>
+      </w:r>
+      <w:r>
+        <w:rPr>
+          <w:rStyle w:val="NormalTok"/>
+        </w:rPr>
+        <w:t xml:space="preserve">       </w:t>
+      </w:r>
+      <w:r>
+        <w:rPr>
+          <w:rStyle w:val="AttributeTok"/>
+        </w:rPr>
+        <w:t xml:space="preserve">groupname_col =</w:t>
+      </w:r>
+      <w:r>
+        <w:rPr>
+          <w:rStyle w:val="NormalTok"/>
+        </w:rPr>
+        <w:t xml:space="preserve"> </w:t>
+      </w:r>
+      <w:r>
+        <w:rPr>
+          <w:rStyle w:val="StringTok"/>
+        </w:rPr>
+        <w:t xml:space="preserve">"class"</w:t>
+      </w:r>
+      <w:r>
+        <w:rPr>
+          <w:rStyle w:val="NormalTok"/>
+        </w:rPr>
+        <w:t xml:space="preserve">) </w:t>
+      </w:r>
+      <w:r>
+        <w:rPr>
+          <w:rStyle w:val="SpecialCharTok"/>
+        </w:rPr>
+        <w:t xml:space="preserve">|&gt;</w:t>
+      </w:r>
+      <w:r>
+        <w:br/>
+      </w:r>
+      <w:r>
+        <w:rPr>
+          <w:rStyle w:val="NormalTok"/>
+        </w:rPr>
+        <w:t xml:space="preserve">  gt</w:t>
+      </w:r>
+      <w:r>
+        <w:rPr>
+          <w:rStyle w:val="SpecialCharTok"/>
+        </w:rPr>
+        <w:t xml:space="preserve">::</w:t>
+      </w:r>
+      <w:r>
+        <w:rPr>
+          <w:rStyle w:val="FunctionTok"/>
+        </w:rPr>
+        <w:t xml:space="preserve">tab_header</w:t>
+      </w:r>
+      <w:r>
+        <w:rPr>
+          <w:rStyle w:val="NormalTok"/>
+        </w:rPr>
+        <w:t xml:space="preserve">(</w:t>
+      </w:r>
+      <w:r>
+        <w:br/>
+      </w:r>
+      <w:r>
+        <w:rPr>
+          <w:rStyle w:val="NormalTok"/>
+        </w:rPr>
+        <w:t xml:space="preserve">    </w:t>
+      </w:r>
+      <w:r>
+        <w:rPr>
+          <w:rStyle w:val="AttributeTok"/>
+        </w:rPr>
+        <w:t xml:space="preserve">title =</w:t>
+      </w:r>
+      <w:r>
+        <w:rPr>
+          <w:rStyle w:val="NormalTok"/>
+        </w:rPr>
+        <w:t xml:space="preserve"> </w:t>
+      </w:r>
+      <w:r>
+        <w:rPr>
+          <w:rStyle w:val="StringTok"/>
+        </w:rPr>
+        <w:t xml:space="preserve">"Information about the non-persistent EDCs."</w:t>
+      </w:r>
+      <w:r>
+        <w:br/>
+      </w:r>
+      <w:r>
+        <w:rPr>
+          <w:rStyle w:val="NormalTok"/>
+        </w:rPr>
+        <w:t xml:space="preserve">  ) </w:t>
+      </w:r>
+      <w:r>
+        <w:rPr>
+          <w:rStyle w:val="SpecialCharTok"/>
+        </w:rPr>
+        <w:t xml:space="preserve">|&gt;</w:t>
+      </w:r>
+      <w:r>
+        <w:br/>
+      </w:r>
+      <w:r>
+        <w:rPr>
+          <w:rStyle w:val="NormalTok"/>
+        </w:rPr>
+        <w:t xml:space="preserve">  gt</w:t>
+      </w:r>
+      <w:r>
+        <w:rPr>
+          <w:rStyle w:val="SpecialCharTok"/>
+        </w:rPr>
+        <w:t xml:space="preserve">::</w:t>
+      </w:r>
+      <w:r>
+        <w:rPr>
+          <w:rStyle w:val="FunctionTok"/>
+        </w:rPr>
+        <w:t xml:space="preserve">cols_label</w:t>
+      </w:r>
+      <w:r>
+        <w:rPr>
+          <w:rStyle w:val="NormalTok"/>
+        </w:rPr>
+        <w:t xml:space="preserve">(</w:t>
+      </w:r>
+      <w:r>
+        <w:br/>
+      </w:r>
+      <w:r>
+        <w:rPr>
+          <w:rStyle w:val="NormalTok"/>
+        </w:rPr>
+        <w:t xml:space="preserve">    </w:t>
+      </w:r>
+      <w:r>
+        <w:rPr>
+          <w:rStyle w:val="AttributeTok"/>
+        </w:rPr>
+        <w:t xml:space="preserve">full_name =</w:t>
+      </w:r>
+      <w:r>
+        <w:rPr>
+          <w:rStyle w:val="NormalTok"/>
+        </w:rPr>
+        <w:t xml:space="preserve"> </w:t>
+      </w:r>
+      <w:r>
+        <w:rPr>
+          <w:rStyle w:val="StringTok"/>
+        </w:rPr>
+        <w:t xml:space="preserve">"Compound"</w:t>
+      </w:r>
+      <w:r>
+        <w:rPr>
+          <w:rStyle w:val="NormalTok"/>
+        </w:rPr>
+        <w:t xml:space="preserve">,</w:t>
+      </w:r>
+      <w:r>
+        <w:br/>
+      </w:r>
+      <w:r>
+        <w:rPr>
+          <w:rStyle w:val="NormalTok"/>
+        </w:rPr>
+        <w:t xml:space="preserve">    </w:t>
+      </w:r>
+      <w:r>
+        <w:rPr>
+          <w:rStyle w:val="AttributeTok"/>
+        </w:rPr>
+        <w:t xml:space="preserve">short_name =</w:t>
+      </w:r>
+      <w:r>
+        <w:rPr>
+          <w:rStyle w:val="NormalTok"/>
+        </w:rPr>
+        <w:t xml:space="preserve"> </w:t>
+      </w:r>
+      <w:r>
+        <w:rPr>
+          <w:rStyle w:val="StringTok"/>
+        </w:rPr>
+        <w:t xml:space="preserve">"Symbol"</w:t>
+      </w:r>
+      <w:r>
+        <w:rPr>
+          <w:rStyle w:val="NormalTok"/>
+        </w:rPr>
+        <w:t xml:space="preserve">,</w:t>
+      </w:r>
+      <w:r>
+        <w:br/>
+      </w:r>
+      <w:r>
+        <w:rPr>
+          <w:rStyle w:val="NormalTok"/>
+        </w:rPr>
+        <w:t xml:space="preserve">    </w:t>
+      </w:r>
+      <w:r>
+        <w:rPr>
+          <w:rStyle w:val="AttributeTok"/>
+        </w:rPr>
+        <w:t xml:space="preserve">pubchem_cid =</w:t>
+      </w:r>
+      <w:r>
+        <w:rPr>
+          <w:rStyle w:val="NormalTok"/>
+        </w:rPr>
+        <w:t xml:space="preserve"> </w:t>
+      </w:r>
+      <w:r>
+        <w:rPr>
+          <w:rStyle w:val="StringTok"/>
+        </w:rPr>
+        <w:t xml:space="preserve">"PubChem CID"</w:t>
+      </w:r>
+      <w:r>
+        <w:rPr>
+          <w:rStyle w:val="NormalTok"/>
+        </w:rPr>
+        <w:t xml:space="preserve">,</w:t>
+      </w:r>
+      <w:r>
+        <w:br/>
+      </w:r>
+      <w:r>
+        <w:rPr>
+          <w:rStyle w:val="NormalTok"/>
+        </w:rPr>
+        <w:t xml:space="preserve">    </w:t>
+      </w:r>
+      <w:r>
+        <w:rPr>
+          <w:rStyle w:val="AttributeTok"/>
+        </w:rPr>
+        <w:t xml:space="preserve">ctd_id =</w:t>
+      </w:r>
+      <w:r>
+        <w:rPr>
+          <w:rStyle w:val="NormalTok"/>
+        </w:rPr>
+        <w:t xml:space="preserve"> </w:t>
+      </w:r>
+      <w:r>
+        <w:rPr>
+          <w:rStyle w:val="StringTok"/>
+        </w:rPr>
+        <w:t xml:space="preserve">"CTD ID"</w:t>
+      </w:r>
+      <w:r>
+        <w:rPr>
+          <w:rStyle w:val="NormalTok"/>
+        </w:rPr>
+        <w:t xml:space="preserve">,</w:t>
+      </w:r>
+      <w:r>
+        <w:br/>
+      </w:r>
+      <w:r>
+        <w:rPr>
+          <w:rStyle w:val="NormalTok"/>
+        </w:rPr>
+        <w:t xml:space="preserve">    </w:t>
+      </w:r>
+      <w:r>
+        <w:rPr>
+          <w:rStyle w:val="AttributeTok"/>
+        </w:rPr>
+        <w:t xml:space="preserve">exposome_explorer_id =</w:t>
+      </w:r>
+      <w:r>
+        <w:rPr>
+          <w:rStyle w:val="NormalTok"/>
+        </w:rPr>
+        <w:t xml:space="preserve"> </w:t>
+      </w:r>
+      <w:r>
+        <w:rPr>
+          <w:rStyle w:val="StringTok"/>
+        </w:rPr>
+        <w:t xml:space="preserve">"Exposome Explore ID"</w:t>
+      </w:r>
+      <w:r>
+        <w:rPr>
+          <w:rStyle w:val="NormalTok"/>
+        </w:rPr>
+        <w:t xml:space="preserve">,</w:t>
+      </w:r>
+      <w:r>
+        <w:br/>
+      </w:r>
+      <w:r>
+        <w:rPr>
+          <w:rStyle w:val="NormalTok"/>
+        </w:rPr>
+        <w:t xml:space="preserve">    </w:t>
+      </w:r>
+      <w:r>
+        <w:rPr>
+          <w:rStyle w:val="AttributeTok"/>
+        </w:rPr>
+        <w:t xml:space="preserve">parental_compound =</w:t>
+      </w:r>
+      <w:r>
+        <w:rPr>
+          <w:rStyle w:val="NormalTok"/>
+        </w:rPr>
+        <w:t xml:space="preserve"> </w:t>
+      </w:r>
+      <w:r>
+        <w:rPr>
+          <w:rStyle w:val="StringTok"/>
+        </w:rPr>
+        <w:t xml:space="preserve">"Parental compound"</w:t>
+      </w:r>
+      <w:r>
+        <w:br/>
+      </w:r>
+      <w:r>
+        <w:rPr>
+          <w:rStyle w:val="NormalTok"/>
+        </w:rPr>
+        <w:t xml:space="preserve">  ) </w:t>
+      </w:r>
+      <w:r>
+        <w:rPr>
+          <w:rStyle w:val="SpecialCharTok"/>
+        </w:rPr>
+        <w:t xml:space="preserve">|&gt;</w:t>
+      </w:r>
+      <w:r>
+        <w:br/>
+      </w:r>
+      <w:r>
+        <w:rPr>
+          <w:rStyle w:val="NormalTok"/>
+        </w:rPr>
+        <w:t xml:space="preserve">  gt</w:t>
+      </w:r>
+      <w:r>
+        <w:rPr>
+          <w:rStyle w:val="SpecialCharTok"/>
+        </w:rPr>
+        <w:t xml:space="preserve">::</w:t>
+      </w:r>
+      <w:r>
+        <w:rPr>
+          <w:rStyle w:val="FunctionTok"/>
+        </w:rPr>
+        <w:t xml:space="preserve">tab_style</w:t>
+      </w:r>
+      <w:r>
+        <w:rPr>
+          <w:rStyle w:val="NormalTok"/>
+        </w:rPr>
+        <w:t xml:space="preserve">(</w:t>
+      </w:r>
+      <w:r>
+        <w:br/>
+      </w:r>
+      <w:r>
+        <w:rPr>
+          <w:rStyle w:val="NormalTok"/>
+        </w:rPr>
+        <w:t xml:space="preserve">    </w:t>
+      </w:r>
+      <w:r>
+        <w:rPr>
+          <w:rStyle w:val="AttributeTok"/>
+        </w:rPr>
+        <w:t xml:space="preserve">locations =</w:t>
+      </w:r>
+      <w:r>
+        <w:rPr>
+          <w:rStyle w:val="NormalTok"/>
+        </w:rPr>
+        <w:t xml:space="preserve"> gt</w:t>
+      </w:r>
+      <w:r>
+        <w:rPr>
+          <w:rStyle w:val="SpecialCharTok"/>
+        </w:rPr>
+        <w:t xml:space="preserve">::</w:t>
+      </w:r>
+      <w:r>
+        <w:rPr>
+          <w:rStyle w:val="FunctionTok"/>
+        </w:rPr>
+        <w:t xml:space="preserve">cells_column_labels</w:t>
+      </w:r>
+      <w:r>
+        <w:rPr>
+          <w:rStyle w:val="NormalTok"/>
+        </w:rPr>
+        <w:t xml:space="preserve">(</w:t>
+      </w:r>
+      <w:r>
+        <w:rPr>
+          <w:rStyle w:val="AttributeTok"/>
+        </w:rPr>
+        <w:t xml:space="preserve">columns =</w:t>
+      </w:r>
+      <w:r>
+        <w:rPr>
+          <w:rStyle w:val="NormalTok"/>
+        </w:rPr>
+        <w:t xml:space="preserve"> </w:t>
+      </w:r>
+      <w:r>
+        <w:rPr>
+          <w:rStyle w:val="FunctionTok"/>
+        </w:rPr>
+        <w:t xml:space="preserve">everything</w:t>
+      </w:r>
+      <w:r>
+        <w:rPr>
+          <w:rStyle w:val="NormalTok"/>
+        </w:rPr>
+        <w:t xml:space="preserve">()),</w:t>
+      </w:r>
+      <w:r>
+        <w:br/>
+      </w:r>
+      <w:r>
+        <w:rPr>
+          <w:rStyle w:val="NormalTok"/>
+        </w:rPr>
+        <w:t xml:space="preserve">    </w:t>
+      </w:r>
+      <w:r>
+        <w:rPr>
+          <w:rStyle w:val="AttributeTok"/>
+        </w:rPr>
+        <w:t xml:space="preserve">style =</w:t>
+      </w:r>
+      <w:r>
+        <w:rPr>
+          <w:rStyle w:val="NormalTok"/>
+        </w:rPr>
+        <w:t xml:space="preserve"> </w:t>
+      </w:r>
+      <w:r>
+        <w:rPr>
+          <w:rStyle w:val="FunctionTok"/>
+        </w:rPr>
+        <w:t xml:space="preserve">list</w:t>
+      </w:r>
+      <w:r>
+        <w:rPr>
+          <w:rStyle w:val="NormalTok"/>
+        </w:rPr>
+        <w:t xml:space="preserve">(</w:t>
+      </w:r>
+      <w:r>
+        <w:br/>
+      </w:r>
+      <w:r>
+        <w:rPr>
+          <w:rStyle w:val="NormalTok"/>
+        </w:rPr>
+        <w:t xml:space="preserve">      gt</w:t>
+      </w:r>
+      <w:r>
+        <w:rPr>
+          <w:rStyle w:val="SpecialCharTok"/>
+        </w:rPr>
+        <w:t xml:space="preserve">::</w:t>
+      </w:r>
+      <w:r>
+        <w:rPr>
+          <w:rStyle w:val="FunctionTok"/>
+        </w:rPr>
+        <w:t xml:space="preserve">cell_borders</w:t>
+      </w:r>
+      <w:r>
+        <w:rPr>
+          <w:rStyle w:val="NormalTok"/>
+        </w:rPr>
+        <w:t xml:space="preserve">(</w:t>
+      </w:r>
+      <w:r>
+        <w:rPr>
+          <w:rStyle w:val="AttributeTok"/>
+        </w:rPr>
+        <w:t xml:space="preserve">sides =</w:t>
+      </w:r>
+      <w:r>
+        <w:rPr>
+          <w:rStyle w:val="NormalTok"/>
+        </w:rPr>
+        <w:t xml:space="preserve"> </w:t>
+      </w:r>
+      <w:r>
+        <w:rPr>
+          <w:rStyle w:val="StringTok"/>
+        </w:rPr>
+        <w:t xml:space="preserve">"bottom"</w:t>
+      </w:r>
+      <w:r>
+        <w:rPr>
+          <w:rStyle w:val="NormalTok"/>
+        </w:rPr>
+        <w:t xml:space="preserve">, </w:t>
+      </w:r>
+      <w:r>
+        <w:rPr>
+          <w:rStyle w:val="AttributeTok"/>
+        </w:rPr>
+        <w:t xml:space="preserve">weight =</w:t>
+      </w:r>
+      <w:r>
+        <w:rPr>
+          <w:rStyle w:val="NormalTok"/>
+        </w:rPr>
+        <w:t xml:space="preserve"> gt</w:t>
+      </w:r>
+      <w:r>
+        <w:rPr>
+          <w:rStyle w:val="SpecialCharTok"/>
+        </w:rPr>
+        <w:t xml:space="preserve">::</w:t>
+      </w:r>
+      <w:r>
+        <w:rPr>
+          <w:rStyle w:val="FunctionTok"/>
+        </w:rPr>
+        <w:t xml:space="preserve">px</w:t>
+      </w:r>
+      <w:r>
+        <w:rPr>
+          <w:rStyle w:val="NormalTok"/>
+        </w:rPr>
+        <w:t xml:space="preserve">(</w:t>
+      </w:r>
+      <w:r>
+        <w:rPr>
+          <w:rStyle w:val="DecValTok"/>
+        </w:rPr>
+        <w:t xml:space="preserve">3</w:t>
+      </w:r>
+      <w:r>
+        <w:rPr>
+          <w:rStyle w:val="NormalTok"/>
+        </w:rPr>
+        <w:t xml:space="preserve">)),</w:t>
+      </w:r>
+      <w:r>
+        <w:br/>
+      </w:r>
+      <w:r>
+        <w:rPr>
+          <w:rStyle w:val="NormalTok"/>
+        </w:rPr>
+        <w:t xml:space="preserve">      gt</w:t>
+      </w:r>
+      <w:r>
+        <w:rPr>
+          <w:rStyle w:val="SpecialCharTok"/>
+        </w:rPr>
+        <w:t xml:space="preserve">::</w:t>
+      </w:r>
+      <w:r>
+        <w:rPr>
+          <w:rStyle w:val="FunctionTok"/>
+        </w:rPr>
+        <w:t xml:space="preserve">cell_text</w:t>
+      </w:r>
+      <w:r>
+        <w:rPr>
+          <w:rStyle w:val="NormalTok"/>
+        </w:rPr>
+        <w:t xml:space="preserve">(</w:t>
+      </w:r>
+      <w:r>
+        <w:rPr>
+          <w:rStyle w:val="AttributeTok"/>
+        </w:rPr>
+        <w:t xml:space="preserve">weight =</w:t>
+      </w:r>
+      <w:r>
+        <w:rPr>
+          <w:rStyle w:val="NormalTok"/>
+        </w:rPr>
+        <w:t xml:space="preserve"> </w:t>
+      </w:r>
+      <w:r>
+        <w:rPr>
+          <w:rStyle w:val="StringTok"/>
+        </w:rPr>
+        <w:t xml:space="preserve">"bold"</w:t>
+      </w:r>
+      <w:r>
+        <w:rPr>
+          <w:rStyle w:val="NormalTok"/>
+        </w:rPr>
+        <w:t xml:space="preserve">)</w:t>
+      </w:r>
+      <w:r>
+        <w:br/>
+      </w:r>
+      <w:r>
+        <w:rPr>
+          <w:rStyle w:val="NormalTok"/>
+        </w:rPr>
+        <w:t xml:space="preserve">    )</w:t>
+      </w:r>
+      <w:r>
+        <w:br/>
+      </w:r>
+      <w:r>
+        <w:rPr>
+          <w:rStyle w:val="NormalTok"/>
+        </w:rPr>
+        <w:t xml:space="preserve">  ) </w:t>
+      </w:r>
+      <w:r>
+        <w:rPr>
+          <w:rStyle w:val="SpecialCharTok"/>
+        </w:rPr>
+        <w:t xml:space="preserve">|&gt;</w:t>
+      </w:r>
+      <w:r>
+        <w:br/>
+      </w:r>
+      <w:r>
+        <w:rPr>
+          <w:rStyle w:val="NormalTok"/>
+        </w:rPr>
+        <w:t xml:space="preserve">  gt</w:t>
+      </w:r>
+      <w:r>
+        <w:rPr>
+          <w:rStyle w:val="SpecialCharTok"/>
+        </w:rPr>
+        <w:t xml:space="preserve">::</w:t>
+      </w:r>
+      <w:r>
+        <w:rPr>
+          <w:rStyle w:val="FunctionTok"/>
+        </w:rPr>
+        <w:t xml:space="preserve">tab_style</w:t>
+      </w:r>
+      <w:r>
+        <w:rPr>
+          <w:rStyle w:val="NormalTok"/>
+        </w:rPr>
+        <w:t xml:space="preserve">(</w:t>
+      </w:r>
+      <w:r>
+        <w:br/>
+      </w:r>
+      <w:r>
+        <w:rPr>
+          <w:rStyle w:val="NormalTok"/>
+        </w:rPr>
+        <w:t xml:space="preserve">    </w:t>
+      </w:r>
+      <w:r>
+        <w:rPr>
+          <w:rStyle w:val="AttributeTok"/>
+        </w:rPr>
+        <w:t xml:space="preserve">locations =</w:t>
+      </w:r>
+      <w:r>
+        <w:rPr>
+          <w:rStyle w:val="NormalTok"/>
+        </w:rPr>
+        <w:t xml:space="preserve"> gt</w:t>
+      </w:r>
+      <w:r>
+        <w:rPr>
+          <w:rStyle w:val="SpecialCharTok"/>
+        </w:rPr>
+        <w:t xml:space="preserve">::</w:t>
+      </w:r>
+      <w:r>
+        <w:rPr>
+          <w:rStyle w:val="FunctionTok"/>
+        </w:rPr>
+        <w:t xml:space="preserve">cells_row_groups</w:t>
+      </w:r>
+      <w:r>
+        <w:rPr>
+          <w:rStyle w:val="NormalTok"/>
+        </w:rPr>
+        <w:t xml:space="preserve">(</w:t>
+      </w:r>
+      <w:r>
+        <w:rPr>
+          <w:rStyle w:val="AttributeTok"/>
+        </w:rPr>
+        <w:t xml:space="preserve">group =</w:t>
+      </w:r>
+      <w:r>
+        <w:rPr>
+          <w:rStyle w:val="NormalTok"/>
+        </w:rPr>
+        <w:t xml:space="preserve"> dplyr</w:t>
+      </w:r>
+      <w:r>
+        <w:rPr>
+          <w:rStyle w:val="SpecialCharTok"/>
+        </w:rPr>
+        <w:t xml:space="preserve">::</w:t>
+      </w:r>
+      <w:r>
+        <w:rPr>
+          <w:rStyle w:val="FunctionTok"/>
+        </w:rPr>
+        <w:t xml:space="preserve">everything</w:t>
+      </w:r>
+      <w:r>
+        <w:rPr>
+          <w:rStyle w:val="NormalTok"/>
+        </w:rPr>
+        <w:t xml:space="preserve">()),</w:t>
+      </w:r>
+      <w:r>
+        <w:br/>
+      </w:r>
+      <w:r>
+        <w:rPr>
+          <w:rStyle w:val="NormalTok"/>
+        </w:rPr>
+        <w:t xml:space="preserve">    </w:t>
+      </w:r>
+      <w:r>
+        <w:rPr>
+          <w:rStyle w:val="AttributeTok"/>
+        </w:rPr>
+        <w:t xml:space="preserve">style =</w:t>
+      </w:r>
+      <w:r>
+        <w:rPr>
+          <w:rStyle w:val="NormalTok"/>
+        </w:rPr>
+        <w:t xml:space="preserve"> </w:t>
+      </w:r>
+      <w:r>
+        <w:rPr>
+          <w:rStyle w:val="FunctionTok"/>
+        </w:rPr>
+        <w:t xml:space="preserve">list</w:t>
+      </w:r>
+      <w:r>
+        <w:rPr>
+          <w:rStyle w:val="NormalTok"/>
+        </w:rPr>
+        <w:t xml:space="preserve">(gt</w:t>
+      </w:r>
+      <w:r>
+        <w:rPr>
+          <w:rStyle w:val="SpecialCharTok"/>
+        </w:rPr>
+        <w:t xml:space="preserve">::</w:t>
+      </w:r>
+      <w:r>
+        <w:rPr>
+          <w:rStyle w:val="FunctionTok"/>
+        </w:rPr>
+        <w:t xml:space="preserve">cell_text</w:t>
+      </w:r>
+      <w:r>
+        <w:rPr>
+          <w:rStyle w:val="NormalTok"/>
+        </w:rPr>
+        <w:t xml:space="preserve">(</w:t>
+      </w:r>
+      <w:r>
+        <w:rPr>
+          <w:rStyle w:val="AttributeTok"/>
+        </w:rPr>
+        <w:t xml:space="preserve">weight =</w:t>
+      </w:r>
+      <w:r>
+        <w:rPr>
+          <w:rStyle w:val="NormalTok"/>
+        </w:rPr>
+        <w:t xml:space="preserve"> </w:t>
+      </w:r>
+      <w:r>
+        <w:rPr>
+          <w:rStyle w:val="StringTok"/>
+        </w:rPr>
+        <w:t xml:space="preserve">"bold"</w:t>
+      </w:r>
+      <w:r>
+        <w:rPr>
+          <w:rStyle w:val="NormalTok"/>
+        </w:rPr>
+        <w:t xml:space="preserve">))</w:t>
+      </w:r>
+      <w:r>
+        <w:br/>
+      </w:r>
+      <w:r>
+        <w:rPr>
+          <w:rStyle w:val="NormalTok"/>
+        </w:rPr>
+        <w:t xml:space="preserve">  )</w:t>
+      </w:r>
+    </w:p>
     <w:p>
       <w:pPr>
         <w:spacing w:before="0" w:after="60"/>
@@ -3901,6 +4833,18 @@
       </w:r>
     </w:p>
     <w:bookmarkEnd w:id="21"/>
+    <w:p>
+      <w:pPr>
+        <w:pStyle w:val="TextBody"/>
+      </w:pPr>
+      <w:r>
+        <w:rPr>
+          <w:bCs/>
+          <w:b/>
+        </w:rPr>
+        <w:t xml:space="preserve">?@tbl-chem-info</w:t>
+      </w:r>
+    </w:p>
     <w:bookmarkEnd w:id="22"/>
     <w:bookmarkStart w:id="23" w:name="corticosteroids"/>
     <w:p>

</xml_diff>